<commit_message>
updated kevin's email in master document
</commit_message>
<xml_diff>
--- a/Binder/master_document.docx
+++ b/Binder/master_document.docx
@@ -199,25 +199,73 @@
         <w:t>Kevin Williams</w:t>
       </w:r>
     </w:p>
-    <w:p>
-      <w:pPr>
-        <w:rPr>
-          <w:rFonts w:ascii="Times New Roman" w:hAnsi="Times New Roman" w:cs="Times New Roman"/>
-          <w:sz w:val="24"/>
-          <w:szCs w:val="24"/>
-        </w:rPr>
-      </w:pPr>
-      <w:hyperlink r:id="rId7" w:history="1">
-        <w:r>
-          <w:rPr>
-            <w:rStyle w:val="Hyperlink"/>
-            <w:rFonts w:ascii="Times New Roman" w:hAnsi="Times New Roman" w:cs="Times New Roman"/>
-            <w:sz w:val="24"/>
-            <w:szCs w:val="24"/>
-          </w:rPr>
-          <w:t>kevin.williams@mavs.uta.edu</w:t>
-        </w:r>
-      </w:hyperlink>
+    <w:bookmarkStart w:id="0" w:name="_GoBack"/>
+    <w:bookmarkEnd w:id="0"/>
+    <w:p>
+      <w:pPr>
+        <w:rPr>
+          <w:rFonts w:ascii="Times New Roman" w:hAnsi="Times New Roman" w:cs="Times New Roman"/>
+          <w:sz w:val="24"/>
+          <w:szCs w:val="24"/>
+        </w:rPr>
+      </w:pPr>
+      <w:r>
+        <w:rPr>
+          <w:rFonts w:ascii="Times New Roman" w:hAnsi="Times New Roman" w:cs="Times New Roman"/>
+          <w:sz w:val="24"/>
+          <w:szCs w:val="24"/>
+        </w:rPr>
+        <w:fldChar w:fldCharType="begin"/>
+      </w:r>
+      <w:r>
+        <w:rPr>
+          <w:rFonts w:ascii="Times New Roman" w:hAnsi="Times New Roman" w:cs="Times New Roman"/>
+          <w:sz w:val="24"/>
+          <w:szCs w:val="24"/>
+        </w:rPr>
+        <w:instrText xml:space="preserve"> HYPERLINK "mailto:</w:instrText>
+      </w:r>
+      <w:r>
+        <w:rPr>
+          <w:rFonts w:ascii="Times New Roman" w:hAnsi="Times New Roman" w:cs="Times New Roman"/>
+          <w:sz w:val="24"/>
+          <w:szCs w:val="24"/>
+        </w:rPr>
+        <w:instrText>kevinmwilliams@mavs.uta.edu</w:instrText>
+      </w:r>
+      <w:r>
+        <w:rPr>
+          <w:rFonts w:ascii="Times New Roman" w:hAnsi="Times New Roman" w:cs="Times New Roman"/>
+          <w:sz w:val="24"/>
+          <w:szCs w:val="24"/>
+        </w:rPr>
+        <w:instrText xml:space="preserve">" </w:instrText>
+      </w:r>
+      <w:r>
+        <w:rPr>
+          <w:rFonts w:ascii="Times New Roman" w:hAnsi="Times New Roman" w:cs="Times New Roman"/>
+          <w:sz w:val="24"/>
+          <w:szCs w:val="24"/>
+        </w:rPr>
+        <w:fldChar w:fldCharType="separate"/>
+      </w:r>
+      <w:r>
+        <w:rPr>
+          <w:rStyle w:val="Hyperlink"/>
+          <w:rFonts w:ascii="Times New Roman" w:hAnsi="Times New Roman" w:cs="Times New Roman"/>
+          <w:sz w:val="24"/>
+          <w:szCs w:val="24"/>
+        </w:rPr>
+        <w:t>kevinmwilliams@mavs.uta.edu</w:t>
+      </w:r>
+      <w:r>
+        <w:rPr>
+          <w:rFonts w:ascii="Times New Roman" w:hAnsi="Times New Roman" w:cs="Times New Roman"/>
+          <w:sz w:val="24"/>
+          <w:szCs w:val="24"/>
+        </w:rPr>
+        <w:fldChar w:fldCharType="end"/>
+      </w:r>
     </w:p>
     <w:p>
       <w:pPr>
@@ -372,8 +420,6 @@
           <w:szCs w:val="24"/>
         </w:rPr>
       </w:pPr>
-      <w:bookmarkStart w:id="0" w:name="_GoBack"/>
-      <w:bookmarkEnd w:id="0"/>
     </w:p>
     <w:sectPr>
       <w:pgSz w:w="12240" w:h="15840"/>

</xml_diff>